<commit_message>
added word document preview
</commit_message>
<xml_diff>
--- a/Lectures/Лекция 1/Введение.docx
+++ b/Lectures/Лекция 1/Введение.docx
@@ -890,4 +890,16 @@
   <a:objectDefaults/>
   <a:extraClrSchemeLst/>
 </a:theme>
+</file>
+
+<file path=customXml/item1.xml><?xml version="1.0" encoding="utf-8"?>
+<b:Sources xmlns:b="http://schemas.openxmlformats.org/officeDocument/2006/bibliography" xmlns="http://schemas.openxmlformats.org/officeDocument/2006/bibliography" SelectedStyle="\APA.XSL" StyleName="APA Fifth Edition"/>
+</file>
+
+<file path=customXml/itemProps1.xml><?xml version="1.0" encoding="utf-8"?>
+<ds:datastoreItem xmlns:ds="http://schemas.openxmlformats.org/officeDocument/2006/customXml" ds:itemID="{25846FFF-A455-4257-9CB7-FA8BDA71640E}">
+  <ds:schemaRefs>
+    <ds:schemaRef ds:uri="http://schemas.openxmlformats.org/officeDocument/2006/bibliography"/>
+  </ds:schemaRefs>
+</ds:datastoreItem>
 </file>
</xml_diff>